<commit_message>
ISIS-77: added cheat sheet into the site
git-svn-id: https://svn.apache.org/repos/asf/incubator/isis/trunk@1061408 13f79535-47bb-0310-9956-ffa450edef68
</commit_message>
<xml_diff>
--- a/src/worddoc/IsisCheatSheet.docx
+++ b/src/worddoc/IsisCheatSheet.docx
@@ -6,20 +6,19 @@
       <w:pPr>
         <w:spacing w:after="120"/>
         <w:rPr>
-          <w:b/>
-          <w:i/>
           <w:sz w:val="26"/>
         </w:rPr>
       </w:pPr>
       <w:r>
         <w:rPr>
           <w:noProof/>
+          <w:sz w:val="20"/>
           <w:lang w:eastAsia="en-GB"/>
         </w:rPr>
         <mc:AlternateContent>
           <mc:Choice Requires="wps">
             <w:drawing>
-              <wp:anchor distT="0" distB="0" distL="114300" distR="114300" simplePos="0" relativeHeight="251659264" behindDoc="0" locked="0" layoutInCell="1" allowOverlap="1" wp14:anchorId="45F587D5" wp14:editId="7768D07A">
+              <wp:anchor distT="0" distB="0" distL="114300" distR="114300" simplePos="0" relativeHeight="251659264" behindDoc="0" locked="0" layoutInCell="1" allowOverlap="1" wp14:anchorId="27273755" wp14:editId="26828A01">
                 <wp:simplePos x="0" y="0"/>
                 <wp:positionH relativeFrom="column">
                   <wp:posOffset>3069673</wp:posOffset>
@@ -154,11 +153,22 @@
         <w:rPr>
           <w:b/>
           <w:i/>
-          <w:sz w:val="26"/>
+          <w:sz w:val="24"/>
         </w:rPr>
         <w:t>Supertypes</w:t>
       </w:r>
       <w:proofErr w:type="spellEnd"/>
+      <w:r>
+        <w:rPr>
+          <w:b/>
+          <w:i/>
+          <w:sz w:val="24"/>
+        </w:rPr>
+        <w:t xml:space="preserve"> </w:t>
+      </w:r>
+      <w:r>
+        <w:t>(convenience)</w:t>
+      </w:r>
     </w:p>
     <w:p>
       <w:pPr>
@@ -203,7 +213,7 @@
     </w:p>
     <w:p>
       <w:pPr>
-        <w:spacing w:after="120"/>
+        <w:spacing w:before="40" w:after="40"/>
       </w:pPr>
       <w:proofErr w:type="gramStart"/>
       <w:r>
@@ -236,7 +246,7 @@
     </w:p>
     <w:p>
       <w:pPr>
-        <w:spacing w:after="120"/>
+        <w:spacing w:before="40" w:after="40"/>
       </w:pPr>
       <w:proofErr w:type="gramStart"/>
       <w:r>
@@ -257,7 +267,7 @@
     </w:p>
     <w:p>
       <w:pPr>
-        <w:spacing w:after="120"/>
+        <w:spacing w:before="40" w:after="40"/>
       </w:pPr>
       <w:proofErr w:type="gramStart"/>
       <w:r>
@@ -278,7 +288,7 @@
     </w:p>
     <w:p>
       <w:pPr>
-        <w:spacing w:after="120"/>
+        <w:spacing w:before="40" w:after="40"/>
       </w:pPr>
       <w:proofErr w:type="gramStart"/>
       <w:r>
@@ -368,7 +378,7 @@
           <w:i/>
           <w:u w:val="single"/>
         </w:rPr>
-        <w:t>objstore-dflt</w:t>
+        <w:t>objstore</w:t>
       </w:r>
       <w:proofErr w:type="spellEnd"/>
       <w:r>
@@ -376,7 +386,35 @@
           <w:i/>
           <w:u w:val="single"/>
         </w:rPr>
-        <w:t xml:space="preserve"> project:</w:t>
+        <w:t>-d</w:t>
+      </w:r>
+      <w:r>
+        <w:rPr>
+          <w:i/>
+          <w:u w:val="single"/>
+        </w:rPr>
+        <w:t>e</w:t>
+      </w:r>
+      <w:r>
+        <w:rPr>
+          <w:i/>
+          <w:u w:val="single"/>
+        </w:rPr>
+        <w:t>f</w:t>
+      </w:r>
+      <w:r>
+        <w:rPr>
+          <w:i/>
+          <w:u w:val="single"/>
+        </w:rPr>
+        <w:t>au</w:t>
+      </w:r>
+      <w:r>
+        <w:rPr>
+          <w:i/>
+          <w:u w:val="single"/>
+        </w:rPr>
+        <w:t>lt project:</w:t>
       </w:r>
     </w:p>
     <w:p>
@@ -471,18 +509,211 @@
     </w:p>
     <w:p>
       <w:pPr>
-        <w:spacing w:before="240" w:after="60"/>
+        <w:spacing w:before="180" w:after="60"/>
         <w:rPr>
           <w:b/>
           <w:i/>
           <w:sz w:val="26"/>
         </w:rPr>
       </w:pPr>
+      <w:proofErr w:type="spellStart"/>
       <w:r>
         <w:rPr>
           <w:b/>
           <w:i/>
-          <w:sz w:val="26"/>
+          <w:sz w:val="24"/>
+        </w:rPr>
+        <w:t>DomainObjectContainer</w:t>
+      </w:r>
+      <w:proofErr w:type="spellEnd"/>
+      <w:r>
+        <w:t xml:space="preserve"> </w:t>
+      </w:r>
+      <w:r>
+        <w:rPr>
+          <w:sz w:val="20"/>
+        </w:rPr>
+        <w:t>(</w:t>
+      </w:r>
+      <w:proofErr w:type="spellStart"/>
+      <w:r>
+        <w:rPr>
+          <w:sz w:val="20"/>
+        </w:rPr>
+        <w:t>org.apache.isis.applib</w:t>
+      </w:r>
+      <w:proofErr w:type="spellEnd"/>
+      <w:r>
+        <w:rPr>
+          <w:sz w:val="20"/>
+        </w:rPr>
+        <w:t>)</w:t>
+      </w:r>
+    </w:p>
+    <w:p>
+      <w:pPr>
+        <w:spacing w:before="60" w:after="60"/>
+        <w:rPr>
+          <w:sz w:val="20"/>
+        </w:rPr>
+      </w:pPr>
+      <w:proofErr w:type="gramStart"/>
+      <w:r>
+        <w:rPr>
+          <w:sz w:val="20"/>
+        </w:rPr>
+        <w:t>is</w:t>
+      </w:r>
+      <w:proofErr w:type="gramEnd"/>
+      <w:r>
+        <w:rPr>
+          <w:sz w:val="20"/>
+        </w:rPr>
+        <w:t xml:space="preserve"> </w:t>
+      </w:r>
+      <w:r>
+        <w:rPr>
+          <w:sz w:val="20"/>
+        </w:rPr>
+        <w:t>injected</w:t>
+      </w:r>
+      <w:r>
+        <w:rPr>
+          <w:sz w:val="20"/>
+        </w:rPr>
+        <w:t xml:space="preserve"> </w:t>
+      </w:r>
+      <w:r>
+        <w:rPr>
+          <w:sz w:val="20"/>
+        </w:rPr>
+        <w:t>through</w:t>
+      </w:r>
+      <w:r>
+        <w:rPr>
+          <w:sz w:val="20"/>
+        </w:rPr>
+        <w:t xml:space="preserve"> </w:t>
+      </w:r>
+      <w:proofErr w:type="spellStart"/>
+      <w:r>
+        <w:rPr>
+          <w:sz w:val="20"/>
+        </w:rPr>
+        <w:t>AbstractDomainObject</w:t>
+      </w:r>
+      <w:proofErr w:type="spellEnd"/>
+      <w:r>
+        <w:rPr>
+          <w:sz w:val="20"/>
+        </w:rPr>
+        <w:t>, etc.</w:t>
+      </w:r>
+    </w:p>
+    <w:p>
+      <w:pPr>
+        <w:pStyle w:val="ListParagraph"/>
+        <w:numPr>
+          <w:ilvl w:val="0"/>
+          <w:numId w:val="4"/>
+        </w:numPr>
+        <w:spacing w:before="60" w:after="60"/>
+        <w:rPr>
+          <w:sz w:val="20"/>
+        </w:rPr>
+      </w:pPr>
+      <w:proofErr w:type="spellStart"/>
+      <w:r>
+        <w:rPr>
+          <w:sz w:val="20"/>
+        </w:rPr>
+        <w:t>newTransientInstance</w:t>
+      </w:r>
+      <w:proofErr w:type="spellEnd"/>
+      <w:r>
+        <w:rPr>
+          <w:sz w:val="20"/>
+        </w:rPr>
+        <w:t>(</w:t>
+      </w:r>
+      <w:proofErr w:type="spellStart"/>
+      <w:r>
+        <w:rPr>
+          <w:sz w:val="20"/>
+        </w:rPr>
+        <w:t>SomeEntity.class</w:t>
+      </w:r>
+      <w:proofErr w:type="spellEnd"/>
+      <w:r>
+        <w:rPr>
+          <w:sz w:val="20"/>
+        </w:rPr>
+        <w:t>)</w:t>
+      </w:r>
+    </w:p>
+    <w:p>
+      <w:pPr>
+        <w:pStyle w:val="ListParagraph"/>
+        <w:numPr>
+          <w:ilvl w:val="0"/>
+          <w:numId w:val="4"/>
+        </w:numPr>
+        <w:spacing w:before="60" w:after="60"/>
+        <w:rPr>
+          <w:sz w:val="20"/>
+        </w:rPr>
+      </w:pPr>
+      <w:r>
+        <w:rPr>
+          <w:sz w:val="20"/>
+        </w:rPr>
+        <w:t>persist(</w:t>
+      </w:r>
+      <w:proofErr w:type="spellStart"/>
+      <w:r>
+        <w:rPr>
+          <w:sz w:val="20"/>
+        </w:rPr>
+        <w:t>transientObj</w:t>
+      </w:r>
+      <w:proofErr w:type="spellEnd"/>
+      <w:r>
+        <w:rPr>
+          <w:sz w:val="20"/>
+        </w:rPr>
+        <w:t>), remove(</w:t>
+      </w:r>
+      <w:proofErr w:type="spellStart"/>
+      <w:r>
+        <w:rPr>
+          <w:sz w:val="20"/>
+        </w:rPr>
+        <w:t>persistedObj</w:t>
+      </w:r>
+      <w:bookmarkStart w:id="0" w:name="_GoBack"/>
+      <w:bookmarkEnd w:id="0"/>
+      <w:proofErr w:type="spellEnd"/>
+      <w:r>
+        <w:rPr>
+          <w:sz w:val="20"/>
+        </w:rPr>
+        <w:t>)</w:t>
+      </w:r>
+    </w:p>
+    <w:p>
+      <w:pPr>
+        <w:spacing w:before="180" w:after="60"/>
+        <w:rPr>
+          <w:b/>
+          <w:i/>
+          <w:sz w:val="24"/>
+        </w:rPr>
+      </w:pPr>
+      <w:r>
+        <w:rPr>
+          <w:b/>
+          <w:i/>
+          <w:sz w:val="24"/>
         </w:rPr>
         <w:t>Configuration</w:t>
       </w:r>
@@ -593,10 +824,655 @@
     </w:p>
     <w:p>
       <w:pPr>
-        <w:spacing w:before="240" w:after="60"/>
+        <w:keepNext/>
+        <w:spacing w:before="180" w:after="60"/>
         <w:rPr>
           <w:b/>
           <w:i/>
+          <w:sz w:val="24"/>
+        </w:rPr>
+      </w:pPr>
+      <w:r>
+        <w:rPr>
+          <w:b/>
+          <w:i/>
+          <w:sz w:val="24"/>
+        </w:rPr>
+        <w:t>IDE Support</w:t>
+      </w:r>
+    </w:p>
+    <w:p>
+      <w:pPr>
+        <w:spacing w:after="60"/>
+      </w:pPr>
+      <w:r>
+        <w:t xml:space="preserve">Code folding: </w:t>
+      </w:r>
+      <w:r>
+        <w:t>com.cb.eclipse.folding_</w:t>
+      </w:r>
+      <w:proofErr w:type="gramStart"/>
+      <w:r>
+        <w:t>1.0.6</w:t>
+      </w:r>
+      <w:r>
+        <w:t xml:space="preserve">.jar </w:t>
+      </w:r>
+      <w:r>
+        <w:t xml:space="preserve"> </w:t>
+      </w:r>
+      <w:r>
+        <w:rPr>
+          <w:sz w:val="18"/>
+        </w:rPr>
+        <w:t>plugin</w:t>
+      </w:r>
+      <w:proofErr w:type="gramEnd"/>
+    </w:p>
+    <w:p>
+      <w:pPr>
+        <w:spacing w:after="60"/>
+      </w:pPr>
+      <w:r>
+        <w:t xml:space="preserve">Templates: install templates/isis-templates.xml </w:t>
+      </w:r>
+    </w:p>
+    <w:p>
+      <w:pPr>
+        <w:keepNext/>
+        <w:spacing w:before="240" w:after="120"/>
+        <w:rPr>
+          <w:b/>
+          <w:i/>
+        </w:rPr>
+      </w:pPr>
+      <w:r>
+        <w:rPr>
+          <w:b/>
+          <w:i/>
+        </w:rPr>
+        <w:lastRenderedPageBreak/>
+        <w:t>Properties</w:t>
+      </w:r>
+    </w:p>
+    <w:p>
+      <w:pPr>
+        <w:spacing w:before="40" w:after="40"/>
+      </w:pPr>
+      <w:proofErr w:type="spellStart"/>
+      <w:proofErr w:type="gramStart"/>
+      <w:r>
+        <w:t>isp</w:t>
+      </w:r>
+      <w:proofErr w:type="spellEnd"/>
+      <w:proofErr w:type="gramEnd"/>
+      <w:r>
+        <w:t xml:space="preserve"> - </w:t>
+      </w:r>
+      <w:proofErr w:type="spellStart"/>
+      <w:r>
+        <w:t>getFirstName</w:t>
+      </w:r>
+      <w:proofErr w:type="spellEnd"/>
+      <w:r>
+        <w:t xml:space="preserve">() / </w:t>
+      </w:r>
+      <w:proofErr w:type="spellStart"/>
+      <w:r>
+        <w:t>setFirstName</w:t>
+      </w:r>
+      <w:proofErr w:type="spellEnd"/>
+      <w:r>
+        <w:t>()</w:t>
+      </w:r>
+    </w:p>
+    <w:p>
+      <w:pPr>
+        <w:spacing w:before="40" w:after="40"/>
+      </w:pPr>
+      <w:proofErr w:type="spellStart"/>
+      <w:proofErr w:type="gramStart"/>
+      <w:r>
+        <w:t>ispmod</w:t>
+      </w:r>
+      <w:proofErr w:type="spellEnd"/>
+      <w:proofErr w:type="gramEnd"/>
+      <w:r>
+        <w:t xml:space="preserve"> - </w:t>
+      </w:r>
+      <w:proofErr w:type="spellStart"/>
+      <w:r>
+        <w:t>modifyFirstName</w:t>
+      </w:r>
+      <w:proofErr w:type="spellEnd"/>
+      <w:r>
+        <w:t xml:space="preserve">() / </w:t>
+      </w:r>
+      <w:proofErr w:type="spellStart"/>
+      <w:r>
+        <w:t>clearFirstName</w:t>
+      </w:r>
+      <w:proofErr w:type="spellEnd"/>
+      <w:r>
+        <w:t>()</w:t>
+      </w:r>
+    </w:p>
+    <w:p>
+      <w:pPr>
+        <w:spacing w:before="40" w:after="40"/>
+      </w:pPr>
+      <w:proofErr w:type="spellStart"/>
+      <w:proofErr w:type="gramStart"/>
+      <w:r>
+        <w:t>isphid</w:t>
+      </w:r>
+      <w:proofErr w:type="spellEnd"/>
+      <w:proofErr w:type="gramEnd"/>
+      <w:r>
+        <w:t xml:space="preserve"> -</w:t>
+      </w:r>
+      <w:proofErr w:type="spellStart"/>
+      <w:r>
+        <w:t>hideFirstName</w:t>
+      </w:r>
+      <w:proofErr w:type="spellEnd"/>
+      <w:r>
+        <w:t>()</w:t>
+      </w:r>
+    </w:p>
+    <w:p>
+      <w:pPr>
+        <w:spacing w:before="40" w:after="40"/>
+      </w:pPr>
+      <w:proofErr w:type="spellStart"/>
+      <w:proofErr w:type="gramStart"/>
+      <w:r>
+        <w:t>ispdis</w:t>
+      </w:r>
+      <w:proofErr w:type="spellEnd"/>
+      <w:proofErr w:type="gramEnd"/>
+      <w:r>
+        <w:t xml:space="preserve"> - </w:t>
+      </w:r>
+      <w:proofErr w:type="spellStart"/>
+      <w:r>
+        <w:t>disableFirstName</w:t>
+      </w:r>
+      <w:proofErr w:type="spellEnd"/>
+      <w:r>
+        <w:t>()</w:t>
+      </w:r>
+    </w:p>
+    <w:p>
+      <w:pPr>
+        <w:spacing w:before="40" w:after="40"/>
+      </w:pPr>
+      <w:proofErr w:type="spellStart"/>
+      <w:proofErr w:type="gramStart"/>
+      <w:r>
+        <w:t>ispval</w:t>
+      </w:r>
+      <w:proofErr w:type="spellEnd"/>
+      <w:proofErr w:type="gramEnd"/>
+      <w:r>
+        <w:t xml:space="preserve"> - </w:t>
+      </w:r>
+      <w:proofErr w:type="spellStart"/>
+      <w:r>
+        <w:t>validateFirstName</w:t>
+      </w:r>
+      <w:proofErr w:type="spellEnd"/>
+      <w:r>
+        <w:t>(): String</w:t>
+      </w:r>
+    </w:p>
+    <w:p>
+      <w:pPr>
+        <w:spacing w:before="40" w:after="40"/>
+      </w:pPr>
+      <w:proofErr w:type="spellStart"/>
+      <w:proofErr w:type="gramStart"/>
+      <w:r>
+        <w:t>ispcho</w:t>
+      </w:r>
+      <w:proofErr w:type="spellEnd"/>
+      <w:proofErr w:type="gramEnd"/>
+      <w:r>
+        <w:t xml:space="preserve"> - </w:t>
+      </w:r>
+      <w:proofErr w:type="spellStart"/>
+      <w:r>
+        <w:t>choicesFirstName</w:t>
+      </w:r>
+      <w:proofErr w:type="spellEnd"/>
+      <w:r>
+        <w:t>()</w:t>
+      </w:r>
+      <w:r>
+        <w:t>: List&lt;String&gt;</w:t>
+      </w:r>
+    </w:p>
+    <w:p>
+      <w:pPr>
+        <w:spacing w:before="240" w:after="120"/>
+        <w:rPr>
+          <w:b/>
+          <w:i/>
+        </w:rPr>
+      </w:pPr>
+      <w:r>
+        <w:rPr>
+          <w:b/>
+          <w:i/>
+        </w:rPr>
+        <w:t>Collections</w:t>
+      </w:r>
+    </w:p>
+    <w:p>
+      <w:pPr>
+        <w:spacing w:before="40" w:afterLines="40" w:after="96"/>
+      </w:pPr>
+      <w:proofErr w:type="spellStart"/>
+      <w:proofErr w:type="gramStart"/>
+      <w:r>
+        <w:t>iscl</w:t>
+      </w:r>
+      <w:proofErr w:type="spellEnd"/>
+      <w:proofErr w:type="gramEnd"/>
+      <w:r>
+        <w:t xml:space="preserve"> - </w:t>
+      </w:r>
+      <w:proofErr w:type="spellStart"/>
+      <w:r>
+        <w:t>getOrders</w:t>
+      </w:r>
+      <w:proofErr w:type="spellEnd"/>
+      <w:r>
+        <w:t>() : List</w:t>
+      </w:r>
+    </w:p>
+    <w:p>
+      <w:pPr>
+        <w:spacing w:before="40" w:afterLines="40" w:after="96"/>
+      </w:pPr>
+      <w:proofErr w:type="spellStart"/>
+      <w:proofErr w:type="gramStart"/>
+      <w:r>
+        <w:t>iscs</w:t>
+      </w:r>
+      <w:proofErr w:type="spellEnd"/>
+      <w:proofErr w:type="gramEnd"/>
+      <w:r>
+        <w:t xml:space="preserve"> - </w:t>
+      </w:r>
+      <w:proofErr w:type="spellStart"/>
+      <w:r>
+        <w:t>getOrders</w:t>
+      </w:r>
+      <w:proofErr w:type="spellEnd"/>
+      <w:r>
+        <w:t>() : Set</w:t>
+      </w:r>
+    </w:p>
+    <w:p>
+      <w:pPr>
+        <w:spacing w:before="40" w:afterLines="40" w:after="96"/>
+      </w:pPr>
+      <w:proofErr w:type="spellStart"/>
+      <w:proofErr w:type="gramStart"/>
+      <w:r>
+        <w:t>iscmod</w:t>
+      </w:r>
+      <w:proofErr w:type="spellEnd"/>
+      <w:proofErr w:type="gramEnd"/>
+      <w:r>
+        <w:t xml:space="preserve"> - {</w:t>
+      </w:r>
+      <w:proofErr w:type="spellStart"/>
+      <w:r>
+        <w:t>addTo</w:t>
+      </w:r>
+      <w:proofErr w:type="spellEnd"/>
+      <w:r>
+        <w:t>/</w:t>
+      </w:r>
+      <w:proofErr w:type="spellStart"/>
+      <w:r>
+        <w:t>removeFrom</w:t>
+      </w:r>
+      <w:proofErr w:type="spellEnd"/>
+      <w:r>
+        <w:t xml:space="preserve">}Orders() </w:t>
+      </w:r>
+    </w:p>
+    <w:p>
+      <w:pPr>
+        <w:spacing w:before="40" w:afterLines="40" w:after="96"/>
+      </w:pPr>
+      <w:proofErr w:type="spellStart"/>
+      <w:proofErr w:type="gramStart"/>
+      <w:r>
+        <w:t>ischid</w:t>
+      </w:r>
+      <w:proofErr w:type="spellEnd"/>
+      <w:proofErr w:type="gramEnd"/>
+      <w:r>
+        <w:t xml:space="preserve"> - </w:t>
+      </w:r>
+      <w:proofErr w:type="spellStart"/>
+      <w:r>
+        <w:t>hideOrders</w:t>
+      </w:r>
+      <w:proofErr w:type="spellEnd"/>
+      <w:r>
+        <w:t>() : Boolean</w:t>
+      </w:r>
+    </w:p>
+    <w:p>
+      <w:pPr>
+        <w:spacing w:before="40" w:afterLines="40" w:after="96"/>
+      </w:pPr>
+      <w:proofErr w:type="spellStart"/>
+      <w:proofErr w:type="gramStart"/>
+      <w:r>
+        <w:t>iscdis</w:t>
+      </w:r>
+      <w:proofErr w:type="spellEnd"/>
+      <w:proofErr w:type="gramEnd"/>
+      <w:r>
+        <w:t xml:space="preserve"> - </w:t>
+      </w:r>
+      <w:proofErr w:type="spellStart"/>
+      <w:r>
+        <w:t>disableOrders</w:t>
+      </w:r>
+      <w:proofErr w:type="spellEnd"/>
+      <w:r>
+        <w:t>() : String</w:t>
+      </w:r>
+    </w:p>
+    <w:p>
+      <w:pPr>
+        <w:spacing w:before="40" w:afterLines="40" w:after="96"/>
+      </w:pPr>
+      <w:proofErr w:type="spellStart"/>
+      <w:proofErr w:type="gramStart"/>
+      <w:r>
+        <w:t>iscval</w:t>
+      </w:r>
+      <w:proofErr w:type="spellEnd"/>
+      <w:proofErr w:type="gramEnd"/>
+      <w:r>
+        <w:t xml:space="preserve"> - validate{</w:t>
+      </w:r>
+      <w:proofErr w:type="spellStart"/>
+      <w:r>
+        <w:t>AddTo</w:t>
+      </w:r>
+      <w:proofErr w:type="spellEnd"/>
+      <w:r>
+        <w:t>/</w:t>
+      </w:r>
+      <w:proofErr w:type="spellStart"/>
+      <w:r>
+        <w:t>RemoveFrom</w:t>
+      </w:r>
+      <w:proofErr w:type="spellEnd"/>
+      <w:r>
+        <w:t>}Orders</w:t>
+      </w:r>
+    </w:p>
+    <w:p>
+      <w:pPr>
+        <w:rPr>
+          <w:b/>
+          <w:i/>
+        </w:rPr>
+      </w:pPr>
+      <w:r>
+        <w:rPr>
+          <w:b/>
+          <w:i/>
+        </w:rPr>
+        <w:t>Actions</w:t>
+      </w:r>
+    </w:p>
+    <w:p>
+      <w:pPr>
+        <w:spacing w:before="40" w:afterLines="40" w:after="96"/>
+      </w:pPr>
+      <w:proofErr w:type="spellStart"/>
+      <w:proofErr w:type="gramStart"/>
+      <w:r>
+        <w:t>isa</w:t>
+      </w:r>
+      <w:proofErr w:type="spellEnd"/>
+      <w:proofErr w:type="gramEnd"/>
+      <w:r>
+        <w:t xml:space="preserve"> - </w:t>
+      </w:r>
+      <w:proofErr w:type="spellStart"/>
+      <w:r>
+        <w:t>placeOrder</w:t>
+      </w:r>
+      <w:proofErr w:type="spellEnd"/>
+      <w:r>
+        <w:t xml:space="preserve">(X x, Y </w:t>
+      </w:r>
+      <w:proofErr w:type="spellStart"/>
+      <w:r>
+        <w:t>y</w:t>
+      </w:r>
+      <w:proofErr w:type="spellEnd"/>
+      <w:r>
+        <w:t>, Z z</w:t>
+      </w:r>
+      <w:r>
+        <w:t>)</w:t>
+      </w:r>
+    </w:p>
+    <w:p>
+      <w:pPr>
+        <w:spacing w:before="40" w:afterLines="40" w:after="96"/>
+      </w:pPr>
+      <w:proofErr w:type="spellStart"/>
+      <w:proofErr w:type="gramStart"/>
+      <w:r>
+        <w:t>isahid</w:t>
+      </w:r>
+      <w:proofErr w:type="spellEnd"/>
+      <w:proofErr w:type="gramEnd"/>
+      <w:r>
+        <w:t xml:space="preserve"> - </w:t>
+      </w:r>
+      <w:proofErr w:type="spellStart"/>
+      <w:r>
+        <w:t>hidePlaceOrder</w:t>
+      </w:r>
+      <w:proofErr w:type="spellEnd"/>
+      <w:r>
+        <w:t>(): Boolean</w:t>
+      </w:r>
+    </w:p>
+    <w:p>
+      <w:pPr>
+        <w:spacing w:before="40" w:afterLines="40" w:after="96"/>
+      </w:pPr>
+      <w:proofErr w:type="spellStart"/>
+      <w:proofErr w:type="gramStart"/>
+      <w:r>
+        <w:t>isadis</w:t>
+      </w:r>
+      <w:proofErr w:type="spellEnd"/>
+      <w:proofErr w:type="gramEnd"/>
+      <w:r>
+        <w:t xml:space="preserve"> - </w:t>
+      </w:r>
+      <w:proofErr w:type="spellStart"/>
+      <w:r>
+        <w:t>disablePlaceOrder</w:t>
+      </w:r>
+      <w:proofErr w:type="spellEnd"/>
+      <w:r>
+        <w:t>(): String</w:t>
+      </w:r>
+    </w:p>
+    <w:p>
+      <w:pPr>
+        <w:spacing w:before="40" w:afterLines="40" w:after="96"/>
+      </w:pPr>
+      <w:proofErr w:type="spellStart"/>
+      <w:proofErr w:type="gramStart"/>
+      <w:r>
+        <w:t>isaval</w:t>
+      </w:r>
+      <w:proofErr w:type="spellEnd"/>
+      <w:proofErr w:type="gramEnd"/>
+      <w:r>
+        <w:t xml:space="preserve"> - </w:t>
+      </w:r>
+      <w:proofErr w:type="spellStart"/>
+      <w:r>
+        <w:t>validatePlaceOrder</w:t>
+      </w:r>
+      <w:proofErr w:type="spellEnd"/>
+      <w:r>
+        <w:t xml:space="preserve">(X x, Y </w:t>
+      </w:r>
+      <w:proofErr w:type="spellStart"/>
+      <w:r>
+        <w:t>y</w:t>
+      </w:r>
+      <w:proofErr w:type="spellEnd"/>
+      <w:r>
+        <w:t>, Z z</w:t>
+      </w:r>
+      <w:r>
+        <w:t>) : String</w:t>
+      </w:r>
+    </w:p>
+    <w:p>
+      <w:pPr>
+        <w:spacing w:before="40" w:afterLines="40" w:after="96"/>
+      </w:pPr>
+      <w:proofErr w:type="spellStart"/>
+      <w:proofErr w:type="gramStart"/>
+      <w:r>
+        <w:t>isacho</w:t>
+      </w:r>
+      <w:proofErr w:type="spellEnd"/>
+      <w:proofErr w:type="gramEnd"/>
+      <w:r>
+        <w:t xml:space="preserve"> - choices{0/1/2}</w:t>
+      </w:r>
+      <w:proofErr w:type="spellStart"/>
+      <w:r>
+        <w:t>PlaceOrder</w:t>
+      </w:r>
+      <w:proofErr w:type="spellEnd"/>
+      <w:r>
+        <w:t>(): List&lt;X/Y/Z&gt;</w:t>
+      </w:r>
+    </w:p>
+    <w:p>
+      <w:pPr>
+        <w:spacing w:before="40" w:afterLines="40" w:after="96"/>
+      </w:pPr>
+      <w:proofErr w:type="spellStart"/>
+      <w:proofErr w:type="gramStart"/>
+      <w:r>
+        <w:t>isadef</w:t>
+      </w:r>
+      <w:proofErr w:type="spellEnd"/>
+      <w:proofErr w:type="gramEnd"/>
+      <w:r>
+        <w:t xml:space="preserve"> - default{0/1/2}</w:t>
+      </w:r>
+      <w:proofErr w:type="spellStart"/>
+      <w:r>
+        <w:t>PlaceOrder</w:t>
+      </w:r>
+      <w:proofErr w:type="spellEnd"/>
+      <w:r>
+        <w:t>(): X/Y/Z</w:t>
+      </w:r>
+    </w:p>
+    <w:p>
+      <w:pPr>
+        <w:spacing w:after="120"/>
+        <w:rPr>
+          <w:b/>
+          <w:i/>
+        </w:rPr>
+      </w:pPr>
+      <w:r>
+        <w:rPr>
+          <w:b/>
+          <w:i/>
+        </w:rPr>
+        <w:t>Other Methods</w:t>
+      </w:r>
+    </w:p>
+    <w:p>
+      <w:pPr>
+        <w:spacing w:before="40" w:after="40"/>
+      </w:pPr>
+      <w:proofErr w:type="spellStart"/>
+      <w:r>
+        <w:t>isds</w:t>
+      </w:r>
+      <w:proofErr w:type="spellEnd"/>
+      <w:r>
+        <w:t xml:space="preserve"> - inject </w:t>
+      </w:r>
+      <w:r>
+        <w:t>repository / inject domain service</w:t>
+      </w:r>
+    </w:p>
+    <w:p>
+      <w:pPr>
+        <w:spacing w:before="40" w:after="40"/>
+      </w:pPr>
+      <w:proofErr w:type="spellStart"/>
+      <w:proofErr w:type="gramStart"/>
+      <w:r>
+        <w:t>isidtitle</w:t>
+      </w:r>
+      <w:proofErr w:type="spellEnd"/>
+      <w:proofErr w:type="gramEnd"/>
+      <w:r>
+        <w:t xml:space="preserve"> - title()</w:t>
+      </w:r>
+    </w:p>
+    <w:p>
+      <w:pPr>
+        <w:spacing w:before="40" w:after="40"/>
+      </w:pPr>
+      <w:proofErr w:type="spellStart"/>
+      <w:proofErr w:type="gramStart"/>
+      <w:r>
+        <w:t>isidicon</w:t>
+      </w:r>
+      <w:proofErr w:type="spellEnd"/>
+      <w:proofErr w:type="gramEnd"/>
+      <w:r>
+        <w:t xml:space="preserve"> - </w:t>
+      </w:r>
+      <w:proofErr w:type="spellStart"/>
+      <w:r>
+        <w:t>iconName</w:t>
+      </w:r>
+      <w:proofErr w:type="spellEnd"/>
+      <w:r>
+        <w:t>()</w:t>
+      </w:r>
+    </w:p>
+    <w:p>
+      <w:pPr>
+        <w:spacing w:before="180" w:after="60"/>
+        <w:rPr>
+          <w:b/>
+          <w:i/>
           <w:sz w:val="26"/>
         </w:rPr>
       </w:pPr>
@@ -606,15 +1482,32 @@
           <w:i/>
           <w:sz w:val="26"/>
         </w:rPr>
-        <w:t>IDE Support</w:t>
+        <w:lastRenderedPageBreak/>
+        <w:t>Annotations</w:t>
+      </w:r>
+      <w:r>
+        <w:t xml:space="preserve"> (</w:t>
+      </w:r>
+      <w:proofErr w:type="spellStart"/>
+      <w:r>
+        <w:t>org.apache.isis.applib.annotations</w:t>
+      </w:r>
+      <w:proofErr w:type="spellEnd"/>
+      <w:r>
+        <w:t>)</w:t>
       </w:r>
     </w:p>
     <w:p>
       <w:pPr>
         <w:spacing w:after="60"/>
       </w:pPr>
-      <w:r>
-        <w:t>Code folding:</w:t>
+      <w:proofErr w:type="gramStart"/>
+      <w:r>
+        <w:t>presentation</w:t>
+      </w:r>
+      <w:proofErr w:type="gramEnd"/>
+      <w:r>
+        <w:t xml:space="preserve"> hints:</w:t>
       </w:r>
     </w:p>
     <w:p>
@@ -624,34 +1517,200 @@
           <w:ilvl w:val="0"/>
           <w:numId w:val="1"/>
         </w:numPr>
+        <w:ind w:left="357" w:hanging="357"/>
+      </w:pPr>
+      <w:r>
+        <w:t>@</w:t>
+      </w:r>
+      <w:proofErr w:type="spellStart"/>
+      <w:r>
+        <w:t>MemberOrder</w:t>
+      </w:r>
+      <w:proofErr w:type="spellEnd"/>
+    </w:p>
+    <w:p>
+      <w:pPr>
+        <w:pStyle w:val="ListParagraph"/>
+        <w:numPr>
+          <w:ilvl w:val="0"/>
+          <w:numId w:val="1"/>
+        </w:numPr>
+        <w:ind w:left="357" w:hanging="357"/>
+      </w:pPr>
+      <w:r>
+        <w:t>@</w:t>
+      </w:r>
+      <w:proofErr w:type="spellStart"/>
+      <w:r>
+        <w:t>DescribedAs</w:t>
+      </w:r>
+      <w:proofErr w:type="spellEnd"/>
+    </w:p>
+    <w:p>
+      <w:pPr>
+        <w:pStyle w:val="ListParagraph"/>
+        <w:numPr>
+          <w:ilvl w:val="0"/>
+          <w:numId w:val="1"/>
+        </w:numPr>
+        <w:ind w:left="357" w:hanging="357"/>
+      </w:pPr>
+      <w:r>
+        <w:t>@Named</w:t>
+      </w:r>
+    </w:p>
+    <w:p>
+      <w:pPr>
+        <w:pStyle w:val="ListParagraph"/>
+        <w:numPr>
+          <w:ilvl w:val="0"/>
+          <w:numId w:val="1"/>
+        </w:numPr>
+        <w:ind w:left="357" w:hanging="357"/>
+      </w:pPr>
+      <w:r>
+        <w:t>@</w:t>
+      </w:r>
+      <w:proofErr w:type="spellStart"/>
+      <w:r>
+        <w:t>TypicalLength</w:t>
+      </w:r>
+      <w:proofErr w:type="spellEnd"/>
+    </w:p>
+    <w:p>
+      <w:pPr>
         <w:spacing w:after="60"/>
-        <w:ind w:left="360"/>
-      </w:pPr>
-      <w:r>
-        <w:t xml:space="preserve">copy </w:t>
-      </w:r>
-      <w:r>
-        <w:t>com.cb.eclipse.folding_1.0.6</w:t>
-      </w:r>
-      <w:r>
-        <w:t>.jar into …/eclipse/</w:t>
-      </w:r>
-      <w:proofErr w:type="spellStart"/>
-      <w:r>
-        <w:t>dropins</w:t>
-      </w:r>
-      <w:proofErr w:type="spellEnd"/>
-    </w:p>
-    <w:p>
-      <w:pPr>
-        <w:spacing w:after="60"/>
-      </w:pPr>
-      <w:r>
-        <w:t>Templates</w:t>
-      </w:r>
-      <w:r>
-        <w:t>:</w:t>
-      </w:r>
+      </w:pPr>
+      <w:proofErr w:type="gramStart"/>
+      <w:r>
+        <w:t>domain</w:t>
+      </w:r>
+      <w:proofErr w:type="gramEnd"/>
+      <w:r>
+        <w:t xml:space="preserve"> constraints:</w:t>
+      </w:r>
+    </w:p>
+    <w:p>
+      <w:pPr>
+        <w:pStyle w:val="ListParagraph"/>
+        <w:numPr>
+          <w:ilvl w:val="0"/>
+          <w:numId w:val="1"/>
+        </w:numPr>
+        <w:ind w:left="357" w:hanging="357"/>
+      </w:pPr>
+      <w:r>
+        <w:t>@Hidden</w:t>
+      </w:r>
+    </w:p>
+    <w:p>
+      <w:pPr>
+        <w:pStyle w:val="ListParagraph"/>
+        <w:numPr>
+          <w:ilvl w:val="0"/>
+          <w:numId w:val="1"/>
+        </w:numPr>
+        <w:ind w:left="357" w:hanging="357"/>
+      </w:pPr>
+      <w:r>
+        <w:t>@Disabled</w:t>
+      </w:r>
+    </w:p>
+    <w:p>
+      <w:pPr>
+        <w:pStyle w:val="ListParagraph"/>
+        <w:numPr>
+          <w:ilvl w:val="0"/>
+          <w:numId w:val="1"/>
+        </w:numPr>
+        <w:ind w:left="357" w:hanging="357"/>
+      </w:pPr>
+      <w:r>
+        <w:t>@</w:t>
+      </w:r>
+      <w:proofErr w:type="spellStart"/>
+      <w:r>
+        <w:t>MaxLength</w:t>
+      </w:r>
+      <w:proofErr w:type="spellEnd"/>
+    </w:p>
+    <w:p>
+      <w:pPr>
+        <w:pStyle w:val="ListParagraph"/>
+        <w:numPr>
+          <w:ilvl w:val="0"/>
+          <w:numId w:val="1"/>
+        </w:numPr>
+        <w:ind w:left="357" w:hanging="357"/>
+      </w:pPr>
+      <w:r>
+        <w:t>@Optional</w:t>
+      </w:r>
+    </w:p>
+    <w:p>
+      <w:pPr>
+        <w:pStyle w:val="ListParagraph"/>
+        <w:numPr>
+          <w:ilvl w:val="0"/>
+          <w:numId w:val="1"/>
+        </w:numPr>
+        <w:ind w:left="357" w:hanging="357"/>
+      </w:pPr>
+      <w:r>
+        <w:t>@</w:t>
+      </w:r>
+      <w:proofErr w:type="spellStart"/>
+      <w:r>
+        <w:t>RegEx</w:t>
+      </w:r>
+      <w:proofErr w:type="spellEnd"/>
+    </w:p>
+    <w:p>
+      <w:pPr>
+        <w:pStyle w:val="ListParagraph"/>
+        <w:numPr>
+          <w:ilvl w:val="0"/>
+          <w:numId w:val="1"/>
+        </w:numPr>
+        <w:ind w:left="357" w:hanging="357"/>
+      </w:pPr>
+      <w:r>
+        <w:t>@</w:t>
+      </w:r>
+      <w:proofErr w:type="spellStart"/>
+      <w:r>
+        <w:t>MustSatisfy</w:t>
+      </w:r>
+      <w:proofErr w:type="spellEnd"/>
+      <w:r>
+        <w:t>(</w:t>
+      </w:r>
+      <w:proofErr w:type="spellStart"/>
+      <w:r>
+        <w:t>SomeSpec.class</w:t>
+      </w:r>
+      <w:proofErr w:type="spellEnd"/>
+      <w:r>
+        <w:t>)</w:t>
+      </w:r>
+    </w:p>
+    <w:p>
+      <w:pPr>
+        <w:pStyle w:val="ListParagraph"/>
+        <w:numPr>
+          <w:ilvl w:val="0"/>
+          <w:numId w:val="1"/>
+        </w:numPr>
+        <w:ind w:left="357" w:hanging="357"/>
+      </w:pPr>
+      <w:r>
+        <w:t>@</w:t>
+      </w:r>
+      <w:proofErr w:type="spellStart"/>
+      <w:r>
+        <w:t>NotPersistable</w:t>
+      </w:r>
+      <w:proofErr w:type="spellEnd"/>
     </w:p>
     <w:p>
       <w:pPr>
@@ -664,899 +1723,6 @@
         <w:ind w:left="357" w:hanging="357"/>
       </w:pPr>
       <w:r>
-        <w:t xml:space="preserve">install </w:t>
-      </w:r>
-      <w:r>
-        <w:t>templates/isis-templates.xml</w:t>
-      </w:r>
-      <w:r>
-        <w:t xml:space="preserve"> </w:t>
-      </w:r>
-    </w:p>
-    <w:p>
-      <w:pPr>
-        <w:keepNext/>
-        <w:spacing w:after="120"/>
-        <w:rPr>
-          <w:b/>
-          <w:i/>
-          <w:sz w:val="26"/>
-        </w:rPr>
-      </w:pPr>
-      <w:r>
-        <w:rPr>
-          <w:b/>
-          <w:i/>
-          <w:sz w:val="26"/>
-        </w:rPr>
-        <w:lastRenderedPageBreak/>
-        <w:t>Class Members</w:t>
-      </w:r>
-    </w:p>
-    <w:p>
-      <w:r>
-        <w:t>"</w:t>
-      </w:r>
-      <w:proofErr w:type="gramStart"/>
-      <w:r>
-        <w:t>see</w:t>
-      </w:r>
-      <w:proofErr w:type="gramEnd"/>
-      <w:r>
-        <w:t xml:space="preserve"> it, use it, do it"</w:t>
-      </w:r>
-      <w:r>
-        <w:t xml:space="preserve"> (</w:t>
-      </w:r>
-      <w:proofErr w:type="spellStart"/>
-      <w:r>
-        <w:t>ie</w:t>
-      </w:r>
-      <w:proofErr w:type="spellEnd"/>
-      <w:r>
-        <w:t xml:space="preserve"> hide / disable / validate)</w:t>
-      </w:r>
-    </w:p>
-    <w:p>
-      <w:pPr>
-        <w:spacing w:before="240" w:after="120"/>
-        <w:rPr>
-          <w:b/>
-          <w:i/>
-        </w:rPr>
-      </w:pPr>
-      <w:r>
-        <w:rPr>
-          <w:b/>
-          <w:i/>
-        </w:rPr>
-        <w:t>Properties</w:t>
-      </w:r>
-    </w:p>
-    <w:p>
-      <w:pPr>
-        <w:spacing w:after="120"/>
-      </w:pPr>
-      <w:proofErr w:type="spellStart"/>
-      <w:proofErr w:type="gramStart"/>
-      <w:r>
-        <w:t>isp</w:t>
-      </w:r>
-      <w:proofErr w:type="spellEnd"/>
-      <w:proofErr w:type="gramEnd"/>
-      <w:r>
-        <w:t xml:space="preserve"> - </w:t>
-      </w:r>
-      <w:proofErr w:type="spellStart"/>
-      <w:r>
-        <w:t>getFirstName</w:t>
-      </w:r>
-      <w:proofErr w:type="spellEnd"/>
-      <w:r>
-        <w:t xml:space="preserve">() / </w:t>
-      </w:r>
-      <w:proofErr w:type="spellStart"/>
-      <w:r>
-        <w:t>setFirstName</w:t>
-      </w:r>
-      <w:proofErr w:type="spellEnd"/>
-      <w:r>
-        <w:t>()</w:t>
-      </w:r>
-    </w:p>
-    <w:p>
-      <w:pPr>
-        <w:spacing w:after="120"/>
-      </w:pPr>
-      <w:proofErr w:type="spellStart"/>
-      <w:proofErr w:type="gramStart"/>
-      <w:r>
-        <w:t>ispmod</w:t>
-      </w:r>
-      <w:proofErr w:type="spellEnd"/>
-      <w:proofErr w:type="gramEnd"/>
-      <w:r>
-        <w:t xml:space="preserve"> - </w:t>
-      </w:r>
-      <w:proofErr w:type="spellStart"/>
-      <w:r>
-        <w:t>modifyFirstName</w:t>
-      </w:r>
-      <w:proofErr w:type="spellEnd"/>
-      <w:r>
-        <w:t xml:space="preserve">() / </w:t>
-      </w:r>
-      <w:proofErr w:type="spellStart"/>
-      <w:r>
-        <w:t>clearFirstName</w:t>
-      </w:r>
-      <w:proofErr w:type="spellEnd"/>
-      <w:r>
-        <w:t>()</w:t>
-      </w:r>
-    </w:p>
-    <w:p>
-      <w:pPr>
-        <w:spacing w:after="120"/>
-      </w:pPr>
-      <w:proofErr w:type="spellStart"/>
-      <w:proofErr w:type="gramStart"/>
-      <w:r>
-        <w:t>isphid</w:t>
-      </w:r>
-      <w:proofErr w:type="spellEnd"/>
-      <w:proofErr w:type="gramEnd"/>
-      <w:r>
-        <w:t xml:space="preserve"> -</w:t>
-      </w:r>
-      <w:proofErr w:type="spellStart"/>
-      <w:r>
-        <w:t>hideFirstName</w:t>
-      </w:r>
-      <w:proofErr w:type="spellEnd"/>
-      <w:r>
-        <w:t>()</w:t>
-      </w:r>
-    </w:p>
-    <w:p>
-      <w:pPr>
-        <w:spacing w:after="120"/>
-      </w:pPr>
-      <w:proofErr w:type="spellStart"/>
-      <w:proofErr w:type="gramStart"/>
-      <w:r>
-        <w:t>ispdis</w:t>
-      </w:r>
-      <w:proofErr w:type="spellEnd"/>
-      <w:proofErr w:type="gramEnd"/>
-      <w:r>
-        <w:t xml:space="preserve"> - </w:t>
-      </w:r>
-      <w:proofErr w:type="spellStart"/>
-      <w:r>
-        <w:t>disableFirstName</w:t>
-      </w:r>
-      <w:proofErr w:type="spellEnd"/>
-      <w:r>
-        <w:t>()</w:t>
-      </w:r>
-    </w:p>
-    <w:p>
-      <w:pPr>
-        <w:spacing w:after="120"/>
-      </w:pPr>
-      <w:proofErr w:type="spellStart"/>
-      <w:proofErr w:type="gramStart"/>
-      <w:r>
-        <w:t>ispval</w:t>
-      </w:r>
-      <w:proofErr w:type="spellEnd"/>
-      <w:proofErr w:type="gramEnd"/>
-      <w:r>
-        <w:t xml:space="preserve"> - </w:t>
-      </w:r>
-      <w:proofErr w:type="spellStart"/>
-      <w:r>
-        <w:t>validateFirstName</w:t>
-      </w:r>
-      <w:proofErr w:type="spellEnd"/>
-      <w:r>
-        <w:t>(): String</w:t>
-      </w:r>
-    </w:p>
-    <w:p>
-      <w:pPr>
-        <w:spacing w:after="120"/>
-      </w:pPr>
-      <w:proofErr w:type="spellStart"/>
-      <w:proofErr w:type="gramStart"/>
-      <w:r>
-        <w:t>ispcho</w:t>
-      </w:r>
-      <w:proofErr w:type="spellEnd"/>
-      <w:proofErr w:type="gramEnd"/>
-      <w:r>
-        <w:t xml:space="preserve"> - </w:t>
-      </w:r>
-      <w:proofErr w:type="spellStart"/>
-      <w:r>
-        <w:t>choicesFirstName</w:t>
-      </w:r>
-      <w:proofErr w:type="spellEnd"/>
-      <w:r>
-        <w:t>()</w:t>
-      </w:r>
-      <w:r>
-        <w:t>: List&lt;String&gt;</w:t>
-      </w:r>
-    </w:p>
-    <w:p>
-      <w:pPr>
-        <w:spacing w:before="240" w:after="120"/>
-        <w:rPr>
-          <w:b/>
-          <w:i/>
-        </w:rPr>
-      </w:pPr>
-      <w:r>
-        <w:rPr>
-          <w:b/>
-          <w:i/>
-        </w:rPr>
-        <w:t>Collections</w:t>
-      </w:r>
-    </w:p>
-    <w:p>
-      <w:pPr>
-        <w:spacing w:after="120"/>
-      </w:pPr>
-      <w:proofErr w:type="spellStart"/>
-      <w:proofErr w:type="gramStart"/>
-      <w:r>
-        <w:t>iscl</w:t>
-      </w:r>
-      <w:proofErr w:type="spellEnd"/>
-      <w:proofErr w:type="gramEnd"/>
-      <w:r>
-        <w:t xml:space="preserve"> - </w:t>
-      </w:r>
-      <w:proofErr w:type="spellStart"/>
-      <w:r>
-        <w:t>getOrders</w:t>
-      </w:r>
-      <w:proofErr w:type="spellEnd"/>
-      <w:r>
-        <w:t>() : List</w:t>
-      </w:r>
-    </w:p>
-    <w:p>
-      <w:pPr>
-        <w:spacing w:after="120"/>
-      </w:pPr>
-      <w:proofErr w:type="spellStart"/>
-      <w:proofErr w:type="gramStart"/>
-      <w:r>
-        <w:t>iscs</w:t>
-      </w:r>
-      <w:proofErr w:type="spellEnd"/>
-      <w:proofErr w:type="gramEnd"/>
-      <w:r>
-        <w:t xml:space="preserve"> - </w:t>
-      </w:r>
-      <w:proofErr w:type="spellStart"/>
-      <w:r>
-        <w:t>getOrders</w:t>
-      </w:r>
-      <w:proofErr w:type="spellEnd"/>
-      <w:r>
-        <w:t>() : Set</w:t>
-      </w:r>
-    </w:p>
-    <w:p>
-      <w:pPr>
-        <w:spacing w:after="120"/>
-      </w:pPr>
-      <w:proofErr w:type="spellStart"/>
-      <w:proofErr w:type="gramStart"/>
-      <w:r>
-        <w:t>iscmod</w:t>
-      </w:r>
-      <w:proofErr w:type="spellEnd"/>
-      <w:proofErr w:type="gramEnd"/>
-      <w:r>
-        <w:t xml:space="preserve"> - {</w:t>
-      </w:r>
-      <w:proofErr w:type="spellStart"/>
-      <w:r>
-        <w:t>addTo</w:t>
-      </w:r>
-      <w:proofErr w:type="spellEnd"/>
-      <w:r>
-        <w:t>/</w:t>
-      </w:r>
-      <w:proofErr w:type="spellStart"/>
-      <w:r>
-        <w:t>removeFrom</w:t>
-      </w:r>
-      <w:proofErr w:type="spellEnd"/>
-      <w:r>
-        <w:t xml:space="preserve">}Orders() </w:t>
-      </w:r>
-    </w:p>
-    <w:p>
-      <w:pPr>
-        <w:spacing w:after="120"/>
-      </w:pPr>
-      <w:proofErr w:type="spellStart"/>
-      <w:proofErr w:type="gramStart"/>
-      <w:r>
-        <w:t>ischid</w:t>
-      </w:r>
-      <w:proofErr w:type="spellEnd"/>
-      <w:proofErr w:type="gramEnd"/>
-      <w:r>
-        <w:t xml:space="preserve"> - </w:t>
-      </w:r>
-      <w:proofErr w:type="spellStart"/>
-      <w:r>
-        <w:t>hideOrders</w:t>
-      </w:r>
-      <w:proofErr w:type="spellEnd"/>
-      <w:r>
-        <w:t>() : Boolean</w:t>
-      </w:r>
-    </w:p>
-    <w:p>
-      <w:pPr>
-        <w:spacing w:after="120"/>
-      </w:pPr>
-      <w:proofErr w:type="spellStart"/>
-      <w:proofErr w:type="gramStart"/>
-      <w:r>
-        <w:t>iscdis</w:t>
-      </w:r>
-      <w:proofErr w:type="spellEnd"/>
-      <w:proofErr w:type="gramEnd"/>
-      <w:r>
-        <w:t xml:space="preserve"> - </w:t>
-      </w:r>
-      <w:proofErr w:type="spellStart"/>
-      <w:r>
-        <w:t>disableOrders</w:t>
-      </w:r>
-      <w:proofErr w:type="spellEnd"/>
-      <w:r>
-        <w:t>() : String</w:t>
-      </w:r>
-    </w:p>
-    <w:p>
-      <w:proofErr w:type="spellStart"/>
-      <w:proofErr w:type="gramStart"/>
-      <w:r>
-        <w:t>iscval</w:t>
-      </w:r>
-      <w:proofErr w:type="spellEnd"/>
-      <w:proofErr w:type="gramEnd"/>
-      <w:r>
-        <w:t xml:space="preserve"> - validate{</w:t>
-      </w:r>
-      <w:proofErr w:type="spellStart"/>
-      <w:r>
-        <w:t>AddTo</w:t>
-      </w:r>
-      <w:proofErr w:type="spellEnd"/>
-      <w:r>
-        <w:t>/</w:t>
-      </w:r>
-      <w:proofErr w:type="spellStart"/>
-      <w:r>
-        <w:t>RemoveFrom</w:t>
-      </w:r>
-      <w:proofErr w:type="spellEnd"/>
-      <w:r>
-        <w:t>}Orders</w:t>
-      </w:r>
-    </w:p>
-    <w:p>
-      <w:pPr>
-        <w:rPr>
-          <w:b/>
-          <w:i/>
-        </w:rPr>
-      </w:pPr>
-      <w:r>
-        <w:rPr>
-          <w:b/>
-          <w:i/>
-        </w:rPr>
-        <w:t>Actions</w:t>
-      </w:r>
-    </w:p>
-    <w:p>
-      <w:pPr>
-        <w:spacing w:after="120"/>
-      </w:pPr>
-      <w:proofErr w:type="spellStart"/>
-      <w:proofErr w:type="gramStart"/>
-      <w:r>
-        <w:t>isa</w:t>
-      </w:r>
-      <w:proofErr w:type="spellEnd"/>
-      <w:proofErr w:type="gramEnd"/>
-      <w:r>
-        <w:t xml:space="preserve"> - </w:t>
-      </w:r>
-      <w:proofErr w:type="spellStart"/>
-      <w:r>
-        <w:t>placeOrder</w:t>
-      </w:r>
-      <w:proofErr w:type="spellEnd"/>
-      <w:r>
-        <w:t xml:space="preserve">(X x, Y </w:t>
-      </w:r>
-      <w:proofErr w:type="spellStart"/>
-      <w:r>
-        <w:t>y</w:t>
-      </w:r>
-      <w:proofErr w:type="spellEnd"/>
-      <w:r>
-        <w:t>, Z z</w:t>
-      </w:r>
-      <w:r>
-        <w:t>)</w:t>
-      </w:r>
-    </w:p>
-    <w:p>
-      <w:pPr>
-        <w:spacing w:after="120"/>
-      </w:pPr>
-      <w:proofErr w:type="spellStart"/>
-      <w:proofErr w:type="gramStart"/>
-      <w:r>
-        <w:t>isahid</w:t>
-      </w:r>
-      <w:proofErr w:type="spellEnd"/>
-      <w:proofErr w:type="gramEnd"/>
-      <w:r>
-        <w:t xml:space="preserve"> - </w:t>
-      </w:r>
-      <w:proofErr w:type="spellStart"/>
-      <w:r>
-        <w:t>hidePlaceOrder</w:t>
-      </w:r>
-      <w:proofErr w:type="spellEnd"/>
-      <w:r>
-        <w:t>(): Boolean</w:t>
-      </w:r>
-    </w:p>
-    <w:p>
-      <w:pPr>
-        <w:spacing w:after="120"/>
-      </w:pPr>
-      <w:proofErr w:type="spellStart"/>
-      <w:proofErr w:type="gramStart"/>
-      <w:r>
-        <w:t>isadis</w:t>
-      </w:r>
-      <w:proofErr w:type="spellEnd"/>
-      <w:proofErr w:type="gramEnd"/>
-      <w:r>
-        <w:t xml:space="preserve"> - </w:t>
-      </w:r>
-      <w:proofErr w:type="spellStart"/>
-      <w:r>
-        <w:t>disablePlaceOrder</w:t>
-      </w:r>
-      <w:proofErr w:type="spellEnd"/>
-      <w:r>
-        <w:t>(): String</w:t>
-      </w:r>
-    </w:p>
-    <w:p>
-      <w:pPr>
-        <w:spacing w:after="120"/>
-      </w:pPr>
-      <w:proofErr w:type="spellStart"/>
-      <w:proofErr w:type="gramStart"/>
-      <w:r>
-        <w:t>isaval</w:t>
-      </w:r>
-      <w:proofErr w:type="spellEnd"/>
-      <w:proofErr w:type="gramEnd"/>
-      <w:r>
-        <w:t xml:space="preserve"> - </w:t>
-      </w:r>
-      <w:proofErr w:type="spellStart"/>
-      <w:r>
-        <w:t>validatePlaceOrder</w:t>
-      </w:r>
-      <w:proofErr w:type="spellEnd"/>
-      <w:r>
-        <w:t xml:space="preserve">(X x, Y </w:t>
-      </w:r>
-      <w:proofErr w:type="spellStart"/>
-      <w:r>
-        <w:t>y</w:t>
-      </w:r>
-      <w:proofErr w:type="spellEnd"/>
-      <w:r>
-        <w:t>, Z z</w:t>
-      </w:r>
-      <w:r>
-        <w:t>) : String</w:t>
-      </w:r>
-    </w:p>
-    <w:p>
-      <w:pPr>
-        <w:spacing w:after="120"/>
-      </w:pPr>
-      <w:proofErr w:type="spellStart"/>
-      <w:proofErr w:type="gramStart"/>
-      <w:r>
-        <w:t>isacho</w:t>
-      </w:r>
-      <w:proofErr w:type="spellEnd"/>
-      <w:proofErr w:type="gramEnd"/>
-      <w:r>
-        <w:t xml:space="preserve"> - choices{0/1/2}</w:t>
-      </w:r>
-      <w:proofErr w:type="spellStart"/>
-      <w:r>
-        <w:t>PlaceOrder</w:t>
-      </w:r>
-      <w:proofErr w:type="spellEnd"/>
-      <w:r>
-        <w:t>(): List&lt;X/Y/Z&gt;</w:t>
-      </w:r>
-    </w:p>
-    <w:p>
-      <w:proofErr w:type="spellStart"/>
-      <w:proofErr w:type="gramStart"/>
-      <w:r>
-        <w:t>isadef</w:t>
-      </w:r>
-      <w:proofErr w:type="spellEnd"/>
-      <w:proofErr w:type="gramEnd"/>
-      <w:r>
-        <w:t xml:space="preserve"> - default{0/1/2}</w:t>
-      </w:r>
-      <w:proofErr w:type="spellStart"/>
-      <w:r>
-        <w:t>PlaceOrder</w:t>
-      </w:r>
-      <w:proofErr w:type="spellEnd"/>
-      <w:r>
-        <w:t>(): X/Y/Z</w:t>
-      </w:r>
-    </w:p>
-    <w:p>
-      <w:pPr>
-        <w:spacing w:after="120"/>
-        <w:rPr>
-          <w:b/>
-          <w:i/>
-        </w:rPr>
-      </w:pPr>
-      <w:r>
-        <w:rPr>
-          <w:b/>
-          <w:i/>
-        </w:rPr>
-        <w:lastRenderedPageBreak/>
-        <w:t>Other Methods</w:t>
-      </w:r>
-    </w:p>
-    <w:p>
-      <w:pPr>
-        <w:spacing w:after="120"/>
-      </w:pPr>
-      <w:bookmarkStart w:id="0" w:name="_GoBack"/>
-      <w:bookmarkEnd w:id="0"/>
-      <w:proofErr w:type="spellStart"/>
-      <w:r>
-        <w:t>isds</w:t>
-      </w:r>
-      <w:proofErr w:type="spellEnd"/>
-      <w:r>
-        <w:t xml:space="preserve"> - inject </w:t>
-      </w:r>
-      <w:r>
-        <w:t>repository / inject domain service</w:t>
-      </w:r>
-    </w:p>
-    <w:p>
-      <w:pPr>
-        <w:spacing w:after="120"/>
-      </w:pPr>
-      <w:proofErr w:type="spellStart"/>
-      <w:proofErr w:type="gramStart"/>
-      <w:r>
-        <w:t>isidtitle</w:t>
-      </w:r>
-      <w:proofErr w:type="spellEnd"/>
-      <w:proofErr w:type="gramEnd"/>
-      <w:r>
-        <w:t xml:space="preserve"> - title()</w:t>
-      </w:r>
-    </w:p>
-    <w:p>
-      <w:pPr>
-        <w:spacing w:after="120"/>
-      </w:pPr>
-      <w:proofErr w:type="spellStart"/>
-      <w:proofErr w:type="gramStart"/>
-      <w:r>
-        <w:t>isidicon</w:t>
-      </w:r>
-      <w:proofErr w:type="spellEnd"/>
-      <w:proofErr w:type="gramEnd"/>
-      <w:r>
-        <w:t xml:space="preserve"> - </w:t>
-      </w:r>
-      <w:proofErr w:type="spellStart"/>
-      <w:r>
-        <w:t>iconName</w:t>
-      </w:r>
-      <w:proofErr w:type="spellEnd"/>
-      <w:r>
-        <w:t>()</w:t>
-      </w:r>
-    </w:p>
-    <w:p>
-      <w:pPr>
-        <w:spacing w:before="180" w:after="60"/>
-        <w:rPr>
-          <w:b/>
-          <w:i/>
-          <w:sz w:val="26"/>
-        </w:rPr>
-      </w:pPr>
-      <w:r>
-        <w:rPr>
-          <w:b/>
-          <w:i/>
-          <w:sz w:val="26"/>
-        </w:rPr>
-        <w:t>Annotations</w:t>
-      </w:r>
-      <w:r>
-        <w:t xml:space="preserve"> (</w:t>
-      </w:r>
-      <w:proofErr w:type="spellStart"/>
-      <w:r>
-        <w:t>org.apache.isis.applib.annotations</w:t>
-      </w:r>
-      <w:proofErr w:type="spellEnd"/>
-      <w:r>
-        <w:t>)</w:t>
-      </w:r>
-    </w:p>
-    <w:p>
-      <w:pPr>
-        <w:spacing w:after="60"/>
-      </w:pPr>
-      <w:proofErr w:type="gramStart"/>
-      <w:r>
-        <w:t>presentation</w:t>
-      </w:r>
-      <w:proofErr w:type="gramEnd"/>
-      <w:r>
-        <w:t xml:space="preserve"> hints:</w:t>
-      </w:r>
-    </w:p>
-    <w:p>
-      <w:pPr>
-        <w:pStyle w:val="ListParagraph"/>
-        <w:numPr>
-          <w:ilvl w:val="0"/>
-          <w:numId w:val="1"/>
-        </w:numPr>
-        <w:ind w:left="357" w:hanging="357"/>
-      </w:pPr>
-      <w:r>
-        <w:t>@</w:t>
-      </w:r>
-      <w:proofErr w:type="spellStart"/>
-      <w:r>
-        <w:t>MemberOrder</w:t>
-      </w:r>
-      <w:proofErr w:type="spellEnd"/>
-    </w:p>
-    <w:p>
-      <w:pPr>
-        <w:pStyle w:val="ListParagraph"/>
-        <w:numPr>
-          <w:ilvl w:val="0"/>
-          <w:numId w:val="1"/>
-        </w:numPr>
-        <w:ind w:left="357" w:hanging="357"/>
-      </w:pPr>
-      <w:r>
-        <w:t>@</w:t>
-      </w:r>
-      <w:proofErr w:type="spellStart"/>
-      <w:r>
-        <w:t>DescribedAs</w:t>
-      </w:r>
-      <w:proofErr w:type="spellEnd"/>
-    </w:p>
-    <w:p>
-      <w:pPr>
-        <w:pStyle w:val="ListParagraph"/>
-        <w:numPr>
-          <w:ilvl w:val="0"/>
-          <w:numId w:val="1"/>
-        </w:numPr>
-        <w:ind w:left="357" w:hanging="357"/>
-      </w:pPr>
-      <w:r>
-        <w:t>@Named</w:t>
-      </w:r>
-    </w:p>
-    <w:p>
-      <w:pPr>
-        <w:pStyle w:val="ListParagraph"/>
-        <w:numPr>
-          <w:ilvl w:val="0"/>
-          <w:numId w:val="1"/>
-        </w:numPr>
-        <w:ind w:left="357" w:hanging="357"/>
-      </w:pPr>
-      <w:r>
-        <w:t>@</w:t>
-      </w:r>
-      <w:proofErr w:type="spellStart"/>
-      <w:r>
-        <w:t>TypicalLength</w:t>
-      </w:r>
-      <w:proofErr w:type="spellEnd"/>
-    </w:p>
-    <w:p>
-      <w:pPr>
-        <w:spacing w:after="60"/>
-      </w:pPr>
-      <w:proofErr w:type="gramStart"/>
-      <w:r>
-        <w:t>domain</w:t>
-      </w:r>
-      <w:proofErr w:type="gramEnd"/>
-      <w:r>
-        <w:t xml:space="preserve"> constraints:</w:t>
-      </w:r>
-    </w:p>
-    <w:p>
-      <w:pPr>
-        <w:pStyle w:val="ListParagraph"/>
-        <w:numPr>
-          <w:ilvl w:val="0"/>
-          <w:numId w:val="1"/>
-        </w:numPr>
-        <w:ind w:left="357" w:hanging="357"/>
-      </w:pPr>
-      <w:r>
-        <w:t>@Hidden</w:t>
-      </w:r>
-    </w:p>
-    <w:p>
-      <w:pPr>
-        <w:pStyle w:val="ListParagraph"/>
-        <w:numPr>
-          <w:ilvl w:val="0"/>
-          <w:numId w:val="1"/>
-        </w:numPr>
-        <w:ind w:left="357" w:hanging="357"/>
-      </w:pPr>
-      <w:r>
-        <w:t>@Disabled</w:t>
-      </w:r>
-    </w:p>
-    <w:p>
-      <w:pPr>
-        <w:pStyle w:val="ListParagraph"/>
-        <w:numPr>
-          <w:ilvl w:val="0"/>
-          <w:numId w:val="1"/>
-        </w:numPr>
-        <w:ind w:left="357" w:hanging="357"/>
-      </w:pPr>
-      <w:r>
-        <w:t>@</w:t>
-      </w:r>
-      <w:proofErr w:type="spellStart"/>
-      <w:r>
-        <w:t>MaxLength</w:t>
-      </w:r>
-      <w:proofErr w:type="spellEnd"/>
-    </w:p>
-    <w:p>
-      <w:pPr>
-        <w:pStyle w:val="ListParagraph"/>
-        <w:numPr>
-          <w:ilvl w:val="0"/>
-          <w:numId w:val="1"/>
-        </w:numPr>
-        <w:ind w:left="357" w:hanging="357"/>
-      </w:pPr>
-      <w:r>
-        <w:t>@Optional</w:t>
-      </w:r>
-    </w:p>
-    <w:p>
-      <w:pPr>
-        <w:pStyle w:val="ListParagraph"/>
-        <w:numPr>
-          <w:ilvl w:val="0"/>
-          <w:numId w:val="1"/>
-        </w:numPr>
-        <w:ind w:left="357" w:hanging="357"/>
-      </w:pPr>
-      <w:r>
-        <w:t>@</w:t>
-      </w:r>
-      <w:proofErr w:type="spellStart"/>
-      <w:r>
-        <w:t>RegEx</w:t>
-      </w:r>
-      <w:proofErr w:type="spellEnd"/>
-    </w:p>
-    <w:p>
-      <w:pPr>
-        <w:pStyle w:val="ListParagraph"/>
-        <w:numPr>
-          <w:ilvl w:val="0"/>
-          <w:numId w:val="1"/>
-        </w:numPr>
-        <w:ind w:left="357" w:hanging="357"/>
-      </w:pPr>
-      <w:r>
-        <w:t>@</w:t>
-      </w:r>
-      <w:proofErr w:type="spellStart"/>
-      <w:r>
-        <w:t>MustSatisfy</w:t>
-      </w:r>
-      <w:proofErr w:type="spellEnd"/>
-      <w:r>
-        <w:t>(</w:t>
-      </w:r>
-      <w:proofErr w:type="spellStart"/>
-      <w:r>
-        <w:t>SomeSpec.class</w:t>
-      </w:r>
-      <w:proofErr w:type="spellEnd"/>
-      <w:r>
-        <w:t>)</w:t>
-      </w:r>
-    </w:p>
-    <w:p>
-      <w:pPr>
-        <w:pStyle w:val="ListParagraph"/>
-        <w:numPr>
-          <w:ilvl w:val="0"/>
-          <w:numId w:val="1"/>
-        </w:numPr>
-        <w:ind w:left="357" w:hanging="357"/>
-      </w:pPr>
-      <w:r>
-        <w:t>@</w:t>
-      </w:r>
-      <w:proofErr w:type="spellStart"/>
-      <w:r>
-        <w:t>NotPersistable</w:t>
-      </w:r>
-      <w:proofErr w:type="spellEnd"/>
-    </w:p>
-    <w:p>
-      <w:pPr>
-        <w:pStyle w:val="ListParagraph"/>
-        <w:numPr>
-          <w:ilvl w:val="0"/>
-          <w:numId w:val="1"/>
-        </w:numPr>
-        <w:spacing w:after="60"/>
-        <w:ind w:left="357" w:hanging="357"/>
-      </w:pPr>
-      <w:r>
         <w:t>@Immutable</w:t>
       </w:r>
     </w:p>
@@ -1653,21 +1819,19 @@
           <w:numId w:val="3"/>
         </w:numPr>
       </w:pPr>
-      <w:proofErr w:type="spellStart"/>
-      <w:r>
-        <w:t>ispmod</w:t>
-      </w:r>
-      <w:proofErr w:type="spellEnd"/>
-      <w:r>
-        <w:t>/</w:t>
-      </w:r>
-      <w:proofErr w:type="spellStart"/>
-      <w:r>
-        <w:t>iscmod</w:t>
-      </w:r>
-      <w:proofErr w:type="spellEnd"/>
-      <w:r>
-        <w:t xml:space="preserve"> for mutual registration pattern</w:t>
+      <w:r>
+        <w:t>"see it, use it, do it"</w:t>
+      </w:r>
+      <w:r>
+        <w:t xml:space="preserve"> (</w:t>
+      </w:r>
+      <w:proofErr w:type="spellStart"/>
+      <w:r>
+        <w:t>ie</w:t>
+      </w:r>
+      <w:proofErr w:type="spellEnd"/>
+      <w:r>
+        <w:t xml:space="preserve"> hide / disable / validate)</w:t>
       </w:r>
     </w:p>
     <w:p>
@@ -1678,8 +1842,21 @@
           <w:numId w:val="3"/>
         </w:numPr>
       </w:pPr>
-      <w:r>
-        <w:t xml:space="preserve">use composite fixtures </w:t>
+      <w:proofErr w:type="spellStart"/>
+      <w:r>
+        <w:t>ispmod</w:t>
+      </w:r>
+      <w:proofErr w:type="spellEnd"/>
+      <w:r>
+        <w:t>/</w:t>
+      </w:r>
+      <w:proofErr w:type="spellStart"/>
+      <w:r>
+        <w:t>iscmod</w:t>
+      </w:r>
+      <w:proofErr w:type="spellEnd"/>
+      <w:r>
+        <w:t xml:space="preserve"> for mutual registration pattern</w:t>
       </w:r>
     </w:p>
     <w:p>
@@ -1709,6 +1886,67 @@
       </w:pPr>
       <w:proofErr w:type="spellStart"/>
       <w:r>
+        <w:t>powertype</w:t>
+      </w:r>
+      <w:proofErr w:type="spellEnd"/>
+      <w:r>
+        <w:t xml:space="preserve"> pattern</w:t>
+      </w:r>
+    </w:p>
+    <w:p>
+      <w:pPr>
+        <w:pStyle w:val="ListParagraph"/>
+        <w:numPr>
+          <w:ilvl w:val="0"/>
+          <w:numId w:val="3"/>
+        </w:numPr>
+      </w:pPr>
+      <w:r>
+        <w:t>mutual registration pattern</w:t>
+      </w:r>
+    </w:p>
+    <w:p>
+      <w:pPr>
+        <w:pStyle w:val="ListParagraph"/>
+        <w:numPr>
+          <w:ilvl w:val="0"/>
+          <w:numId w:val="3"/>
+        </w:numPr>
+      </w:pPr>
+      <w:r>
+        <w:t xml:space="preserve">use composite fixtures </w:t>
+      </w:r>
+    </w:p>
+    <w:p>
+      <w:pPr>
+        <w:pStyle w:val="ListParagraph"/>
+        <w:numPr>
+          <w:ilvl w:val="0"/>
+          <w:numId w:val="3"/>
+        </w:numPr>
+      </w:pPr>
+      <w:r>
+        <w:t xml:space="preserve">dates/times default from </w:t>
+      </w:r>
+      <w:proofErr w:type="spellStart"/>
+      <w:r>
+        <w:t>Clock.getInstance</w:t>
+      </w:r>
+      <w:proofErr w:type="spellEnd"/>
+      <w:r>
+        <w:t>()</w:t>
+      </w:r>
+    </w:p>
+    <w:p>
+      <w:pPr>
+        <w:pStyle w:val="ListParagraph"/>
+        <w:numPr>
+          <w:ilvl w:val="0"/>
+          <w:numId w:val="3"/>
+        </w:numPr>
+      </w:pPr>
+      <w:proofErr w:type="spellStart"/>
+      <w:r>
         <w:t>LogonFixture</w:t>
       </w:r>
       <w:proofErr w:type="spellEnd"/>
@@ -1729,6 +1967,7 @@
       </w:r>
       <w:proofErr w:type="spellEnd"/>
     </w:p>
+    <w:p/>
     <w:sectPr>
       <w:pgSz w:w="16838" w:h="11906" w:orient="landscape"/>
       <w:pgMar w:top="1134" w:right="720" w:bottom="567" w:left="720" w:header="709" w:footer="709" w:gutter="0"/>
@@ -1966,6 +2205,118 @@
     </w:lvl>
   </w:abstractNum>
   <w:abstractNum w:abstractNumId="2">
+    <w:nsid w:val="39104A68"/>
+    <w:multiLevelType w:val="hybridMultilevel"/>
+    <w:tmpl w:val="8068929C"/>
+    <w:lvl w:ilvl="0" w:tplc="8AB02A1A">
+      <w:numFmt w:val="bullet"/>
+      <w:lvlText w:val="-"/>
+      <w:lvlJc w:val="left"/>
+      <w:pPr>
+        <w:ind w:left="360" w:hanging="360"/>
+      </w:pPr>
+      <w:rPr>
+        <w:rFonts w:ascii="Calibri" w:eastAsiaTheme="minorHAnsi" w:hAnsi="Calibri" w:cs="Calibri" w:hint="default"/>
+      </w:rPr>
+    </w:lvl>
+    <w:lvl w:ilvl="1" w:tplc="08090003" w:tentative="1">
+      <w:start w:val="1"/>
+      <w:numFmt w:val="bullet"/>
+      <w:lvlText w:val="o"/>
+      <w:lvlJc w:val="left"/>
+      <w:pPr>
+        <w:ind w:left="1080" w:hanging="360"/>
+      </w:pPr>
+      <w:rPr>
+        <w:rFonts w:ascii="Courier New" w:hAnsi="Courier New" w:cs="Courier New" w:hint="default"/>
+      </w:rPr>
+    </w:lvl>
+    <w:lvl w:ilvl="2" w:tplc="08090005" w:tentative="1">
+      <w:start w:val="1"/>
+      <w:numFmt w:val="bullet"/>
+      <w:lvlText w:val=""/>
+      <w:lvlJc w:val="left"/>
+      <w:pPr>
+        <w:ind w:left="1800" w:hanging="360"/>
+      </w:pPr>
+      <w:rPr>
+        <w:rFonts w:ascii="Wingdings" w:hAnsi="Wingdings" w:hint="default"/>
+      </w:rPr>
+    </w:lvl>
+    <w:lvl w:ilvl="3" w:tplc="08090001" w:tentative="1">
+      <w:start w:val="1"/>
+      <w:numFmt w:val="bullet"/>
+      <w:lvlText w:val=""/>
+      <w:lvlJc w:val="left"/>
+      <w:pPr>
+        <w:ind w:left="2520" w:hanging="360"/>
+      </w:pPr>
+      <w:rPr>
+        <w:rFonts w:ascii="Symbol" w:hAnsi="Symbol" w:hint="default"/>
+      </w:rPr>
+    </w:lvl>
+    <w:lvl w:ilvl="4" w:tplc="08090003" w:tentative="1">
+      <w:start w:val="1"/>
+      <w:numFmt w:val="bullet"/>
+      <w:lvlText w:val="o"/>
+      <w:lvlJc w:val="left"/>
+      <w:pPr>
+        <w:ind w:left="3240" w:hanging="360"/>
+      </w:pPr>
+      <w:rPr>
+        <w:rFonts w:ascii="Courier New" w:hAnsi="Courier New" w:cs="Courier New" w:hint="default"/>
+      </w:rPr>
+    </w:lvl>
+    <w:lvl w:ilvl="5" w:tplc="08090005" w:tentative="1">
+      <w:start w:val="1"/>
+      <w:numFmt w:val="bullet"/>
+      <w:lvlText w:val=""/>
+      <w:lvlJc w:val="left"/>
+      <w:pPr>
+        <w:ind w:left="3960" w:hanging="360"/>
+      </w:pPr>
+      <w:rPr>
+        <w:rFonts w:ascii="Wingdings" w:hAnsi="Wingdings" w:hint="default"/>
+      </w:rPr>
+    </w:lvl>
+    <w:lvl w:ilvl="6" w:tplc="08090001" w:tentative="1">
+      <w:start w:val="1"/>
+      <w:numFmt w:val="bullet"/>
+      <w:lvlText w:val=""/>
+      <w:lvlJc w:val="left"/>
+      <w:pPr>
+        <w:ind w:left="4680" w:hanging="360"/>
+      </w:pPr>
+      <w:rPr>
+        <w:rFonts w:ascii="Symbol" w:hAnsi="Symbol" w:hint="default"/>
+      </w:rPr>
+    </w:lvl>
+    <w:lvl w:ilvl="7" w:tplc="08090003" w:tentative="1">
+      <w:start w:val="1"/>
+      <w:numFmt w:val="bullet"/>
+      <w:lvlText w:val="o"/>
+      <w:lvlJc w:val="left"/>
+      <w:pPr>
+        <w:ind w:left="5400" w:hanging="360"/>
+      </w:pPr>
+      <w:rPr>
+        <w:rFonts w:ascii="Courier New" w:hAnsi="Courier New" w:cs="Courier New" w:hint="default"/>
+      </w:rPr>
+    </w:lvl>
+    <w:lvl w:ilvl="8" w:tplc="08090005" w:tentative="1">
+      <w:start w:val="1"/>
+      <w:numFmt w:val="bullet"/>
+      <w:lvlText w:val=""/>
+      <w:lvlJc w:val="left"/>
+      <w:pPr>
+        <w:ind w:left="6120" w:hanging="360"/>
+      </w:pPr>
+      <w:rPr>
+        <w:rFonts w:ascii="Wingdings" w:hAnsi="Wingdings" w:hint="default"/>
+      </w:rPr>
+    </w:lvl>
+  </w:abstractNum>
+  <w:abstractNum w:abstractNumId="3">
     <w:nsid w:val="53E664E7"/>
     <w:multiLevelType w:val="hybridMultilevel"/>
     <w:tmpl w:val="6B200580"/>
@@ -2081,10 +2432,13 @@
     <w:abstractNumId w:val="0"/>
   </w:num>
   <w:num w:numId="2">
-    <w:abstractNumId w:val="2"/>
+    <w:abstractNumId w:val="3"/>
   </w:num>
   <w:num w:numId="3">
     <w:abstractNumId w:val="1"/>
+  </w:num>
+  <w:num w:numId="4">
+    <w:abstractNumId w:val="2"/>
   </w:num>
 </w:numbering>
 </file>
@@ -2867,7 +3221,7 @@
 </file>
 
 <file path=customXml/itemProps1.xml><?xml version="1.0" encoding="utf-8"?>
-<ds:datastoreItem xmlns:ds="http://schemas.openxmlformats.org/officeDocument/2006/customXml" ds:itemID="{A509BA85-D46C-46D8-9C9F-4FE99885E116}">
+<ds:datastoreItem xmlns:ds="http://schemas.openxmlformats.org/officeDocument/2006/customXml" ds:itemID="{975F4B53-CAFE-433B-A3A0-BE3AA8370952}">
   <ds:schemaRefs>
     <ds:schemaRef ds:uri="http://schemas.openxmlformats.org/officeDocument/2006/bibliography"/>
   </ds:schemaRefs>

</xml_diff>